<commit_message>
update CV 2023 July
</commit_message>
<xml_diff>
--- a/files/KeZhang_CV2023.docx
+++ b/files/KeZhang_CV2023.docx
@@ -12,7 +12,6 @@
           <w:lang w:val="en-US"/>
         </w:rPr>
       </w:pPr>
-      <w:proofErr w:type="spellStart"/>
       <w:r>
         <w:rPr>
           <w:rFonts w:ascii="Times" w:hAnsi="Times"/>
@@ -20,17 +19,7 @@
           <w:sz w:val="40"/>
           <w:szCs w:val="40"/>
         </w:rPr>
-        <w:t>Ke</w:t>
-      </w:r>
-      <w:proofErr w:type="spellEnd"/>
-      <w:r>
-        <w:rPr>
-          <w:rFonts w:ascii="Times" w:hAnsi="Times"/>
-          <w:color w:val="B65E19"/>
-          <w:sz w:val="40"/>
-          <w:szCs w:val="40"/>
-        </w:rPr>
-        <w:t xml:space="preserve"> Zhang</w:t>
+        <w:t>Ke Zhang</w:t>
       </w:r>
     </w:p>
     <w:p>
@@ -977,23 +966,7 @@
           <w:rFonts w:ascii="Times" w:hAnsi="Times"/>
           <w:color w:val="000000" w:themeColor="text1"/>
         </w:rPr>
-        <w:t xml:space="preserve">Dr. </w:t>
-      </w:r>
-      <w:proofErr w:type="spellStart"/>
-      <w:r>
-        <w:rPr>
-          <w:rFonts w:ascii="Times" w:hAnsi="Times"/>
-          <w:color w:val="000000" w:themeColor="text1"/>
-        </w:rPr>
-        <w:t>Jiaying</w:t>
-      </w:r>
-      <w:proofErr w:type="spellEnd"/>
-      <w:r>
-        <w:rPr>
-          <w:rFonts w:ascii="Times" w:hAnsi="Times"/>
-          <w:color w:val="000000" w:themeColor="text1"/>
-        </w:rPr>
-        <w:t xml:space="preserve"> Zhao, </w:t>
+        <w:t xml:space="preserve">Dr. Jiaying Zhao, </w:t>
       </w:r>
       <w:r>
         <w:rPr>
@@ -1539,26 +1512,18 @@
       <w:pPr>
         <w:spacing w:after="120"/>
         <w:rPr>
-          <w:color w:val="000000" w:themeColor="text1"/>
-        </w:rPr>
-      </w:pPr>
-      <w:proofErr w:type="spellStart"/>
-      <w:r>
-        <w:rPr>
           <w:rFonts w:ascii="Times" w:hAnsi="Times" w:cs="Arial"/>
           <w:color w:val="222222"/>
           <w:shd w:val="clear" w:color="auto" w:fill="FFFFFF"/>
         </w:rPr>
-        <w:t>Sidloski</w:t>
-      </w:r>
-      <w:proofErr w:type="spellEnd"/>
+      </w:pPr>
       <w:r>
         <w:rPr>
           <w:rFonts w:ascii="Times" w:hAnsi="Times" w:cs="Arial"/>
           <w:color w:val="222222"/>
           <w:shd w:val="clear" w:color="auto" w:fill="FFFFFF"/>
         </w:rPr>
-        <w:t xml:space="preserve">, B., Brooks, G., Zhang, K., &amp; Clark, L. (2022). Exploring the association between loot boxes and problem gambling: are video </w:t>
+        <w:t>Zhang, K., Rights, J., Deng, X., Lesch, T., &amp; Clark, L. (2023, May 24).</w:t>
       </w:r>
       <w:r>
         <w:rPr>
@@ -1566,18 +1531,42 @@
           <w:color w:val="222222"/>
           <w:shd w:val="clear" w:color="auto" w:fill="FFFFFF"/>
         </w:rPr>
-        <w:t xml:space="preserve">gamers referring to loot boxes when they complete gambling screening </w:t>
-      </w:r>
-      <w:proofErr w:type="gramStart"/>
+        <w:t xml:space="preserve"> </w:t>
+      </w:r>
       <w:r>
         <w:rPr>
           <w:rFonts w:ascii="Times" w:hAnsi="Times" w:cs="Arial"/>
           <w:color w:val="222222"/>
           <w:shd w:val="clear" w:color="auto" w:fill="FFFFFF"/>
         </w:rPr>
-        <w:t>tools?.</w:t>
-      </w:r>
-      <w:proofErr w:type="gramEnd"/>
+        <w:t>Between-session chasing of losses and wins in an online eCasino. Retrieved fromosf.io/v87yk (PDF)</w:t>
+      </w:r>
+    </w:p>
+    <w:p>
+      <w:pPr>
+        <w:spacing w:after="120"/>
+        <w:rPr>
+          <w:rFonts w:ascii="Times" w:hAnsi="Times" w:cs="Arial"/>
+          <w:color w:val="222222"/>
+          <w:shd w:val="clear" w:color="auto" w:fill="FFFFFF"/>
+        </w:rPr>
+      </w:pPr>
+      <w:r>
+        <w:rPr>
+          <w:rFonts w:ascii="Times" w:hAnsi="Times" w:cs="Arial"/>
+          <w:color w:val="222222"/>
+          <w:shd w:val="clear" w:color="auto" w:fill="FFFFFF"/>
+        </w:rPr>
+        <w:t xml:space="preserve">Sidloski, B., Brooks, G., Zhang, K., &amp; Clark, L. (2022). Exploring the association between loot boxes and problem gambling: are video </w:t>
+      </w:r>
+      <w:r>
+        <w:rPr>
+          <w:rFonts w:ascii="Times" w:hAnsi="Times" w:cs="Arial"/>
+          <w:color w:val="222222"/>
+          <w:shd w:val="clear" w:color="auto" w:fill="FFFFFF"/>
+        </w:rPr>
+        <w:t>gamers referring to loot boxes when they complete gambling screening tools?.</w:t>
+      </w:r>
       <w:r>
         <w:rPr>
           <w:rStyle w:val="apple-converted-space"/>
@@ -1639,23 +1628,13 @@
           <w:color w:val="000000" w:themeColor="text1"/>
         </w:rPr>
       </w:pPr>
-      <w:proofErr w:type="spellStart"/>
       <w:r>
         <w:rPr>
           <w:rFonts w:ascii="Times" w:hAnsi="Times" w:cs="Arial"/>
           <w:color w:val="000000" w:themeColor="text1"/>
           <w:shd w:val="clear" w:color="auto" w:fill="FFFFFF"/>
         </w:rPr>
-        <w:t>Limbrick</w:t>
-      </w:r>
-      <w:proofErr w:type="spellEnd"/>
-      <w:r>
-        <w:rPr>
-          <w:rFonts w:ascii="Times" w:hAnsi="Times" w:cs="Arial"/>
-          <w:color w:val="000000" w:themeColor="text1"/>
-          <w:shd w:val="clear" w:color="auto" w:fill="FFFFFF"/>
-        </w:rPr>
-        <w:t>-Oldfield, E. H., Chua, C., Cringle, N., MacDonald, K., Ferrari, M. A., Zhang, K., &amp; Clark, L. (2022). Cashless gambling and the pain of paying: effects of monetary format on slot machine gambling. </w:t>
+        <w:t>Limbrick-Oldfield, E. H., Chua, C., Cringle, N., MacDonald, K., Ferrari, M. A., Zhang, K., &amp; Clark, L. (2022). Cashless gambling and the pain of paying: effects of monetary format on slot machine gambling. </w:t>
       </w:r>
       <w:r>
         <w:rPr>
@@ -1710,7 +1689,7 @@
     </w:p>
     <w:p>
       <w:pPr>
-        <w:spacing w:before="120"/>
+        <w:spacing w:before="120" w:after="120"/>
         <w:rPr>
           <w:rFonts w:ascii="Times" w:hAnsi="Times" w:cs="Times"/>
           <w:color w:val="000000" w:themeColor="text1"/>
@@ -1737,7 +1716,7 @@
     </w:p>
     <w:p>
       <w:pPr>
-        <w:spacing w:before="120"/>
+        <w:spacing w:before="120" w:after="120"/>
         <w:rPr>
           <w:rFonts w:ascii="Times" w:hAnsi="Times" w:cs="Times"/>
           <w:color w:val="000000" w:themeColor="text1"/>
@@ -1748,39 +1727,7 @@
           <w:rFonts w:ascii="Times" w:hAnsi="Times" w:cs="Times"/>
           <w:color w:val="000000" w:themeColor="text1"/>
         </w:rPr>
-        <w:t xml:space="preserve">Zhang, K., </w:t>
-      </w:r>
-      <w:proofErr w:type="spellStart"/>
-      <w:r>
-        <w:rPr>
-          <w:rFonts w:ascii="Times" w:hAnsi="Times" w:cs="Times"/>
-          <w:color w:val="000000" w:themeColor="text1"/>
-        </w:rPr>
-        <w:t>Szanto</w:t>
-      </w:r>
-      <w:proofErr w:type="spellEnd"/>
-      <w:r>
-        <w:rPr>
-          <w:rFonts w:ascii="Times" w:hAnsi="Times" w:cs="Times"/>
-          <w:color w:val="000000" w:themeColor="text1"/>
-        </w:rPr>
-        <w:t xml:space="preserve">, K., Clark, L., &amp; </w:t>
-      </w:r>
-      <w:proofErr w:type="spellStart"/>
-      <w:r>
-        <w:rPr>
-          <w:rFonts w:ascii="Times" w:hAnsi="Times" w:cs="Times"/>
-          <w:color w:val="000000" w:themeColor="text1"/>
-        </w:rPr>
-        <w:t>Dombrovski</w:t>
-      </w:r>
-      <w:proofErr w:type="spellEnd"/>
-      <w:r>
-        <w:rPr>
-          <w:rFonts w:ascii="Times" w:hAnsi="Times" w:cs="Times"/>
-          <w:color w:val="000000" w:themeColor="text1"/>
-        </w:rPr>
-        <w:t xml:space="preserve">, A. Y. (2019). Behavioral empathy failures and suicidal behavior. Behaviour research and therapy, 120, 103329. </w:t>
+        <w:t xml:space="preserve">Zhang, K., Szanto, K., Clark, L., &amp; Dombrovski, A. Y. (2019). Behavioral empathy failures and suicidal behavior. Behaviour research and therapy, 120, 103329. </w:t>
       </w:r>
       <w:hyperlink r:id="rId10" w:history="1">
         <w:r>
@@ -1798,34 +1745,6 @@
       <w:pPr>
         <w:rPr>
           <w:rFonts w:ascii="Times" w:hAnsi="Times"/>
-          <w:color w:val="000000" w:themeColor="text1"/>
-        </w:rPr>
-      </w:pPr>
-    </w:p>
-    <w:p>
-      <w:pPr>
-        <w:rPr>
-          <w:rFonts w:ascii="Times" w:hAnsi="Times"/>
-          <w:color w:val="B65E19"/>
-          <w:sz w:val="28"/>
-          <w:szCs w:val="28"/>
-        </w:rPr>
-      </w:pPr>
-    </w:p>
-    <w:p>
-      <w:pPr>
-        <w:rPr>
-          <w:rFonts w:ascii="Times" w:hAnsi="Times"/>
-          <w:color w:val="B65E19"/>
-          <w:sz w:val="28"/>
-          <w:szCs w:val="28"/>
-        </w:rPr>
-      </w:pPr>
-    </w:p>
-    <w:p>
-      <w:pPr>
-        <w:rPr>
-          <w:rFonts w:ascii="Times" w:hAnsi="Times"/>
           <w:color w:val="B65E19"/>
           <w:sz w:val="28"/>
           <w:szCs w:val="28"/>
@@ -2101,23 +2020,7 @@
           <w:rFonts w:ascii="Times" w:hAnsi="Times" w:cs="Arial"/>
           <w:color w:val="000000" w:themeColor="text1"/>
         </w:rPr>
-        <w:t xml:space="preserve">, </w:t>
-      </w:r>
-      <w:proofErr w:type="gramStart"/>
-      <w:r>
-        <w:rPr>
-          <w:rFonts w:ascii="Times" w:hAnsi="Times" w:cs="Arial"/>
-          <w:color w:val="000000" w:themeColor="text1"/>
-        </w:rPr>
-        <w:t>Online</w:t>
-      </w:r>
-      <w:proofErr w:type="gramEnd"/>
-      <w:r>
-        <w:rPr>
-          <w:rFonts w:ascii="Times" w:hAnsi="Times" w:cs="Arial"/>
-          <w:color w:val="000000" w:themeColor="text1"/>
-        </w:rPr>
-        <w:t>.</w:t>
+        <w:t>, Online.</w:t>
       </w:r>
     </w:p>
     <w:p>
@@ -2187,23 +2090,7 @@
           <w:rFonts w:ascii="Times" w:hAnsi="Times" w:cs="Arial"/>
           <w:color w:val="000000" w:themeColor="text1"/>
         </w:rPr>
-        <w:t xml:space="preserve">, </w:t>
-      </w:r>
-      <w:proofErr w:type="gramStart"/>
-      <w:r>
-        <w:rPr>
-          <w:rFonts w:ascii="Times" w:hAnsi="Times" w:cs="Arial"/>
-          <w:color w:val="000000" w:themeColor="text1"/>
-        </w:rPr>
-        <w:t>Online</w:t>
-      </w:r>
-      <w:proofErr w:type="gramEnd"/>
-      <w:r>
-        <w:rPr>
-          <w:rFonts w:ascii="Times" w:hAnsi="Times" w:cs="Arial"/>
-          <w:color w:val="000000" w:themeColor="text1"/>
-        </w:rPr>
-        <w:t>.</w:t>
+        <w:t>, Online.</w:t>
       </w:r>
     </w:p>
     <w:p>
@@ -2280,9 +2167,8 @@
           <w:iCs/>
           <w:color w:val="000000" w:themeColor="text1"/>
         </w:rPr>
-        <w:t xml:space="preserve">Expressions of Chasing in the </w:t>
-      </w:r>
-      <w:proofErr w:type="spellStart"/>
+        <w:t>Expressions of Chasing in the eCasino</w:t>
+      </w:r>
       <w:r>
         <w:rPr>
           <w:rFonts w:ascii="Times" w:hAnsi="Times" w:cs="Arial"/>
@@ -2290,9 +2176,8 @@
           <w:iCs/>
           <w:color w:val="000000" w:themeColor="text1"/>
         </w:rPr>
-        <w:t>eCasino</w:t>
-      </w:r>
-      <w:proofErr w:type="spellEnd"/>
+        <w:t xml:space="preserve"> - </w:t>
+      </w:r>
       <w:r>
         <w:rPr>
           <w:rFonts w:ascii="Times" w:hAnsi="Times" w:cs="Arial"/>
@@ -2300,36 +2185,7 @@
           <w:iCs/>
           <w:color w:val="000000" w:themeColor="text1"/>
         </w:rPr>
-        <w:t xml:space="preserve"> - </w:t>
-      </w:r>
-      <w:r>
-        <w:rPr>
-          <w:rFonts w:ascii="Times" w:hAnsi="Times" w:cs="Arial"/>
-          <w:i/>
-          <w:iCs/>
-          <w:color w:val="000000" w:themeColor="text1"/>
-        </w:rPr>
-        <w:t xml:space="preserve">BCLC </w:t>
-      </w:r>
-      <w:proofErr w:type="spellStart"/>
-      <w:r>
-        <w:rPr>
-          <w:rFonts w:ascii="Times" w:hAnsi="Times" w:cs="Arial"/>
-          <w:i/>
-          <w:iCs/>
-          <w:color w:val="000000" w:themeColor="text1"/>
-        </w:rPr>
-        <w:t>PlayNow</w:t>
-      </w:r>
-      <w:proofErr w:type="spellEnd"/>
-      <w:r>
-        <w:rPr>
-          <w:rFonts w:ascii="Times" w:hAnsi="Times" w:cs="Arial"/>
-          <w:i/>
-          <w:iCs/>
-          <w:color w:val="000000" w:themeColor="text1"/>
-        </w:rPr>
-        <w:t xml:space="preserve"> Data</w:t>
+        <w:t>BCLC PlayNow Data</w:t>
       </w:r>
       <w:r>
         <w:rPr>
@@ -2464,17 +2320,8 @@
           <w:rFonts w:ascii="Times" w:hAnsi="Times" w:cs="Arial"/>
           <w:color w:val="000000" w:themeColor="text1"/>
         </w:rPr>
-        <w:t xml:space="preserve">The Society for Judgment and </w:t>
-      </w:r>
-      <w:proofErr w:type="gramStart"/>
-      <w:r>
-        <w:rPr>
-          <w:rFonts w:ascii="Times" w:hAnsi="Times" w:cs="Arial"/>
-          <w:color w:val="000000" w:themeColor="text1"/>
-        </w:rPr>
-        <w:t>Decision Making</w:t>
-      </w:r>
-      <w:proofErr w:type="gramEnd"/>
+        <w:t>The Society for Judgment and Decision Making</w:t>
+      </w:r>
       <w:r>
         <w:rPr>
           <w:rFonts w:ascii="Times" w:hAnsi="Times" w:cs="Arial"/>
@@ -2548,25 +2395,7 @@
           <w:i/>
           <w:color w:val="000000" w:themeColor="text1"/>
         </w:rPr>
-        <w:t xml:space="preserve">Loss Aversion in Gambling Disorder: </w:t>
-      </w:r>
-      <w:proofErr w:type="gramStart"/>
-      <w:r>
-        <w:rPr>
-          <w:rFonts w:ascii="Times" w:hAnsi="Times" w:cs="Helvetica"/>
-          <w:i/>
-          <w:color w:val="000000" w:themeColor="text1"/>
-        </w:rPr>
-        <w:t>a</w:t>
-      </w:r>
-      <w:proofErr w:type="gramEnd"/>
-      <w:r>
-        <w:rPr>
-          <w:rFonts w:ascii="Times" w:hAnsi="Times" w:cs="Helvetica"/>
-          <w:i/>
-          <w:color w:val="000000" w:themeColor="text1"/>
-        </w:rPr>
-        <w:t xml:space="preserve"> Systematic Review</w:t>
+        <w:t>Loss Aversion in Gambling Disorder: a Systematic Review</w:t>
       </w:r>
       <w:r>
         <w:rPr>
@@ -2704,14 +2533,28 @@
           <w:rFonts w:ascii="Times" w:hAnsi="Times"/>
           <w:color w:val="000000" w:themeColor="text1"/>
         </w:rPr>
-        <w:t xml:space="preserve">Sep 2016 – Present </w:t>
-      </w:r>
-      <w:r>
-        <w:rPr>
-          <w:rFonts w:ascii="Times" w:hAnsi="Times"/>
-          <w:color w:val="000000" w:themeColor="text1"/>
-        </w:rPr>
-        <w:tab/>
+        <w:t xml:space="preserve">Sep 2016 – </w:t>
+      </w:r>
+      <w:r>
+        <w:rPr>
+          <w:rFonts w:ascii="Times" w:hAnsi="Times"/>
+          <w:color w:val="000000" w:themeColor="text1"/>
+        </w:rPr>
+        <w:t xml:space="preserve">May </w:t>
+      </w:r>
+      <w:r>
+        <w:rPr>
+          <w:rFonts w:ascii="Times" w:hAnsi="Times"/>
+          <w:color w:val="000000" w:themeColor="text1"/>
+        </w:rPr>
+        <w:t>2023</w:t>
+      </w:r>
+      <w:r>
+        <w:rPr>
+          <w:rFonts w:ascii="Times" w:hAnsi="Times"/>
+          <w:color w:val="000000" w:themeColor="text1"/>
+        </w:rPr>
+        <w:t xml:space="preserve"> </w:t>
       </w:r>
       <w:r>
         <w:rPr>
@@ -2863,17 +2706,8 @@
           <w:rFonts w:ascii="Times" w:hAnsi="Times"/>
           <w:color w:val="000000" w:themeColor="text1"/>
         </w:rPr>
-        <w:t xml:space="preserve">Dr. Katalin </w:t>
-      </w:r>
-      <w:proofErr w:type="spellStart"/>
-      <w:r>
-        <w:rPr>
-          <w:rFonts w:ascii="Times" w:hAnsi="Times"/>
-          <w:color w:val="000000" w:themeColor="text1"/>
-        </w:rPr>
-        <w:t>Szanto</w:t>
-      </w:r>
-      <w:proofErr w:type="spellEnd"/>
+        <w:t>Dr. Katalin Szanto</w:t>
+      </w:r>
       <w:r>
         <w:rPr>
           <w:rFonts w:ascii="Times" w:hAnsi="Times"/>
@@ -2899,16 +2733,8 @@
         <w:rPr>
           <w:rFonts w:ascii="Times" w:hAnsi="Times"/>
         </w:rPr>
-        <w:t xml:space="preserve">Alexandre </w:t>
-      </w:r>
-      <w:proofErr w:type="spellStart"/>
-      <w:r>
-        <w:rPr>
-          <w:rFonts w:ascii="Times" w:hAnsi="Times"/>
-        </w:rPr>
-        <w:t>Dombrovski</w:t>
-      </w:r>
-      <w:proofErr w:type="spellEnd"/>
+        <w:t>Alexandre Dombrovski</w:t>
+      </w:r>
     </w:p>
     <w:p>
       <w:pPr>
@@ -3107,9 +2933,8 @@
           <w:color w:val="000000" w:themeColor="text1"/>
           <w:lang w:val="en-US"/>
         </w:rPr>
-        <w:t xml:space="preserve">Dr. </w:t>
-      </w:r>
-      <w:proofErr w:type="spellStart"/>
+        <w:t xml:space="preserve">Dr. Ilan </w:t>
+      </w:r>
       <w:r>
         <w:rPr>
           <w:rFonts w:ascii="Times" w:hAnsi="Times"/>
@@ -3117,9 +2942,8 @@
           <w:color w:val="000000" w:themeColor="text1"/>
           <w:lang w:val="en-US"/>
         </w:rPr>
-        <w:t>Ilan</w:t>
-      </w:r>
-      <w:proofErr w:type="spellEnd"/>
+        <w:t>V</w:t>
+      </w:r>
       <w:r>
         <w:rPr>
           <w:rFonts w:ascii="Times" w:hAnsi="Times"/>
@@ -3127,28 +2951,8 @@
           <w:color w:val="000000" w:themeColor="text1"/>
           <w:lang w:val="en-US"/>
         </w:rPr>
-        <w:t xml:space="preserve"> </w:t>
-      </w:r>
-      <w:proofErr w:type="spellStart"/>
-      <w:r>
-        <w:rPr>
-          <w:rFonts w:ascii="Times" w:hAnsi="Times"/>
-          <w:iCs/>
-          <w:color w:val="000000" w:themeColor="text1"/>
-          <w:lang w:val="en-US"/>
-        </w:rPr>
-        <w:t>V</w:t>
-      </w:r>
-      <w:r>
-        <w:rPr>
-          <w:rFonts w:ascii="Times" w:hAnsi="Times"/>
-          <w:iCs/>
-          <w:color w:val="000000" w:themeColor="text1"/>
-          <w:lang w:val="en-US"/>
-        </w:rPr>
         <w:t>ertinsky</w:t>
       </w:r>
-      <w:proofErr w:type="spellEnd"/>
     </w:p>
     <w:p>
       <w:pPr>
@@ -4889,14 +4693,21 @@
           <w:rFonts w:ascii="Times" w:hAnsi="Times"/>
           <w:color w:val="000000" w:themeColor="text1"/>
         </w:rPr>
-        <w:t xml:space="preserve">Sep 2019 – Present </w:t>
-      </w:r>
-      <w:r>
-        <w:rPr>
-          <w:rFonts w:ascii="Times" w:hAnsi="Times"/>
-          <w:color w:val="000000" w:themeColor="text1"/>
-        </w:rPr>
-        <w:tab/>
+        <w:t xml:space="preserve">Sep 2019 – </w:t>
+      </w:r>
+      <w:r>
+        <w:rPr>
+          <w:rFonts w:ascii="Times" w:hAnsi="Times"/>
+          <w:color w:val="000000" w:themeColor="text1"/>
+        </w:rPr>
+        <w:t>May 2023</w:t>
+      </w:r>
+      <w:r>
+        <w:rPr>
+          <w:rFonts w:ascii="Times" w:hAnsi="Times"/>
+          <w:color w:val="000000" w:themeColor="text1"/>
+        </w:rPr>
+        <w:t xml:space="preserve"> </w:t>
       </w:r>
       <w:r>
         <w:rPr>
@@ -5024,36 +4835,8 @@
           <w:color w:val="000000" w:themeColor="text1"/>
           <w:lang w:val="it-IT"/>
         </w:rPr>
-        <w:t xml:space="preserve">, UBC </w:t>
-      </w:r>
-      <w:proofErr w:type="spellStart"/>
-      <w:r>
-        <w:rPr>
-          <w:rFonts w:ascii="Times" w:hAnsi="Times"/>
-          <w:color w:val="000000" w:themeColor="text1"/>
-          <w:lang w:val="it-IT"/>
-        </w:rPr>
-        <w:t>Wellbeing</w:t>
-      </w:r>
-      <w:proofErr w:type="spellEnd"/>
-      <w:r>
-        <w:rPr>
-          <w:rFonts w:ascii="Times" w:hAnsi="Times"/>
-          <w:color w:val="000000" w:themeColor="text1"/>
-          <w:lang w:val="it-IT"/>
-        </w:rPr>
-        <w:t xml:space="preserve"> </w:t>
-      </w:r>
-      <w:proofErr w:type="spellStart"/>
-      <w:r>
-        <w:rPr>
-          <w:rFonts w:ascii="Times" w:hAnsi="Times"/>
-          <w:color w:val="000000" w:themeColor="text1"/>
-          <w:lang w:val="it-IT"/>
-        </w:rPr>
-        <w:t>Committee</w:t>
-      </w:r>
-      <w:proofErr w:type="spellEnd"/>
+        <w:t>, UBC Wellbeing Committee</w:t>
+      </w:r>
     </w:p>
     <w:p>
       <w:pPr>
@@ -5367,15 +5150,7 @@
         <w:t xml:space="preserve"> </w:t>
       </w:r>
       <w:r>
-        <w:t xml:space="preserve">for conference organization, </w:t>
-      </w:r>
-      <w:proofErr w:type="spellStart"/>
-      <w:r>
-        <w:t>NorthWest</w:t>
-      </w:r>
-      <w:proofErr w:type="spellEnd"/>
-      <w:r>
-        <w:t xml:space="preserve"> Cognition and Memory Conference 2016.</w:t>
+        <w:t>for conference organization, NorthWest Cognition and Memory Conference 2016.</w:t>
       </w:r>
     </w:p>
     <w:p>
@@ -5571,6 +5346,69 @@
           <w:szCs w:val="28"/>
         </w:rPr>
         <w:t>Awards</w:t>
+      </w:r>
+    </w:p>
+    <w:p/>
+    <w:p>
+      <w:pPr>
+        <w:ind w:left="2160" w:hanging="2160"/>
+      </w:pPr>
+      <w:r>
+        <w:t>Ju</w:t>
+      </w:r>
+      <w:r>
+        <w:t xml:space="preserve">ly </w:t>
+      </w:r>
+      <w:r>
+        <w:t>2023</w:t>
+      </w:r>
+      <w:r>
+        <w:tab/>
+      </w:r>
+      <w:r>
+        <w:tab/>
+      </w:r>
+      <w:r>
+        <w:tab/>
+      </w:r>
+      <w:r>
+        <w:t>Dr. Durand Jacobs Dissertation Award</w:t>
+      </w:r>
+      <w:r>
+        <w:t>,</w:t>
+      </w:r>
+      <w:r>
+        <w:t xml:space="preserve"> </w:t>
+      </w:r>
+      <w:r>
+        <w:tab/>
+      </w:r>
+      <w:r>
+        <w:tab/>
+      </w:r>
+      <w:r>
+        <w:tab/>
+      </w:r>
+      <w:r>
+        <w:tab/>
+      </w:r>
+      <w:r>
+        <w:tab/>
+      </w:r>
+      <w:r>
+        <w:tab/>
+      </w:r>
+      <w:r>
+        <w:tab/>
+      </w:r>
+      <w:r>
+        <w:t>The National Council on Problem Gambling</w:t>
+      </w:r>
+      <w:r>
+        <w:t xml:space="preserve"> (NCPG)</w:t>
+      </w:r>
+      <w:r>
+        <w:t xml:space="preserve"> </w:t>
       </w:r>
     </w:p>
     <w:p/>
@@ -5884,23 +5722,7 @@
           <w:rFonts w:ascii="Times" w:hAnsi="Times" w:cs="Helvetica"/>
           <w:color w:val="000000" w:themeColor="text1"/>
         </w:rPr>
-        <w:t xml:space="preserve">Psi Chi </w:t>
-      </w:r>
-      <w:proofErr w:type="gramStart"/>
-      <w:r>
-        <w:rPr>
-          <w:rFonts w:ascii="Times" w:hAnsi="Times" w:cs="Helvetica"/>
-          <w:color w:val="000000" w:themeColor="text1"/>
-        </w:rPr>
-        <w:t>The</w:t>
-      </w:r>
-      <w:proofErr w:type="gramEnd"/>
-      <w:r>
-        <w:rPr>
-          <w:rFonts w:ascii="Times" w:hAnsi="Times" w:cs="Helvetica"/>
-          <w:color w:val="000000" w:themeColor="text1"/>
-        </w:rPr>
-        <w:t xml:space="preserve"> International Honor Society in Psychology </w:t>
+        <w:t xml:space="preserve">Psi Chi The International Honor Society in Psychology </w:t>
       </w:r>
     </w:p>
     <w:p>
@@ -6025,23 +5847,7 @@
           <w:rFonts w:ascii="Times" w:hAnsi="Times" w:cs="Helvetica"/>
           <w:color w:val="000000" w:themeColor="text1"/>
         </w:rPr>
-        <w:t xml:space="preserve">Survey: Qualtrics, Amazon </w:t>
-      </w:r>
-      <w:proofErr w:type="spellStart"/>
-      <w:r>
-        <w:rPr>
-          <w:rFonts w:ascii="Times" w:hAnsi="Times" w:cs="Helvetica"/>
-          <w:color w:val="000000" w:themeColor="text1"/>
-        </w:rPr>
-        <w:t>MTurk</w:t>
-      </w:r>
-      <w:proofErr w:type="spellEnd"/>
-      <w:r>
-        <w:rPr>
-          <w:rFonts w:ascii="Times" w:hAnsi="Times" w:cs="Helvetica"/>
-          <w:color w:val="000000" w:themeColor="text1"/>
-        </w:rPr>
-        <w:t>, Prolific</w:t>
+        <w:t>Survey: Qualtrics, Amazon MTurk, Prolific</w:t>
       </w:r>
     </w:p>
     <w:p>
@@ -6093,24 +5899,6 @@
         </w:rPr>
         <w:t>, HTML</w:t>
       </w:r>
-    </w:p>
-    <w:p>
-      <w:pPr>
-        <w:rPr>
-          <w:rFonts w:ascii="Times" w:hAnsi="Times"/>
-          <w:sz w:val="30"/>
-          <w:szCs w:val="30"/>
-        </w:rPr>
-      </w:pPr>
-    </w:p>
-    <w:p>
-      <w:pPr>
-        <w:rPr>
-          <w:rFonts w:ascii="Times" w:hAnsi="Times"/>
-          <w:sz w:val="30"/>
-          <w:szCs w:val="30"/>
-        </w:rPr>
-      </w:pPr>
     </w:p>
     <w:p>
       <w:pPr>

</xml_diff>